<commit_message>
Sudah bimbingan keempat cuy, semangat.
</commit_message>
<xml_diff>
--- a/TAHAP 2 - OTW/v1.2/BAB 2.docx
+++ b/TAHAP 2 - OTW/v1.2/BAB 2.docx
@@ -1,6 +1,6 @@
 
 <file path=word/document.xml><?xml version="1.0" encoding="utf-8"?>
-<w:document xmlns:wpc="http://schemas.microsoft.com/office/word/2010/wordprocessingCanvas" xmlns:mo="http://schemas.microsoft.com/office/mac/office/2008/main" xmlns:mc="http://schemas.openxmlformats.org/markup-compatibility/2006" xmlns:mv="urn:schemas-microsoft-com:mac:vml" xmlns:o="urn:schemas-microsoft-com:office:office" xmlns:r="http://schemas.openxmlformats.org/officeDocument/2006/relationships" xmlns:m="http://schemas.openxmlformats.org/officeDocument/2006/math" xmlns:v="urn:schemas-microsoft-com:vml" xmlns:wp14="http://schemas.microsoft.com/office/word/2010/wordprocessingDrawing" xmlns:wp="http://schemas.openxmlformats.org/drawingml/2006/wordprocessingDrawing" xmlns:w10="urn:schemas-microsoft-com:office:word" xmlns:w="http://schemas.openxmlformats.org/wordprocessingml/2006/main" xmlns:w14="http://schemas.microsoft.com/office/word/2010/wordml" xmlns:w15="http://schemas.microsoft.com/office/word/2012/wordml" xmlns:wpg="http://schemas.microsoft.com/office/word/2010/wordprocessingGroup" xmlns:wpi="http://schemas.microsoft.com/office/word/2010/wordprocessingInk" xmlns:wne="http://schemas.microsoft.com/office/word/2006/wordml" xmlns:wps="http://schemas.microsoft.com/office/word/2010/wordprocessingShape" mc:Ignorable="w14 w15 wp14">
+<w:document xmlns:wpc="http://schemas.microsoft.com/office/word/2010/wordprocessingCanvas" xmlns:mc="http://schemas.openxmlformats.org/markup-compatibility/2006" xmlns:o="urn:schemas-microsoft-com:office:office" xmlns:r="http://schemas.openxmlformats.org/officeDocument/2006/relationships" xmlns:m="http://schemas.openxmlformats.org/officeDocument/2006/math" xmlns:v="urn:schemas-microsoft-com:vml" xmlns:wp14="http://schemas.microsoft.com/office/word/2010/wordprocessingDrawing" xmlns:wp="http://schemas.openxmlformats.org/drawingml/2006/wordprocessingDrawing" xmlns:w10="urn:schemas-microsoft-com:office:word" xmlns:w="http://schemas.openxmlformats.org/wordprocessingml/2006/main" xmlns:w14="http://schemas.microsoft.com/office/word/2010/wordml" xmlns:w15="http://schemas.microsoft.com/office/word/2012/wordml" xmlns:wpg="http://schemas.microsoft.com/office/word/2010/wordprocessingGroup" xmlns:wpi="http://schemas.microsoft.com/office/word/2010/wordprocessingInk" xmlns:wne="http://schemas.microsoft.com/office/word/2006/wordml" xmlns:wps="http://schemas.microsoft.com/office/word/2010/wordprocessingShape" mc:Ignorable="w14 w15 wp14">
   <w:body>
     <w:p>
       <w:pPr>
@@ -80,8 +80,6 @@
       <w:r>
         <w:t>ondisi tercemar. Menurut Undang-</w:t>
       </w:r>
-      <w:bookmarkStart w:id="0" w:name="_GoBack"/>
-      <w:bookmarkEnd w:id="0"/>
       <w:r>
         <w:t>Undang Nomor 32 Tahun 2009 tentang Perlindungan dan Pengelolaan Lingkungan Hidup, pencemaran lingkungan hidup adalah masuk atau dimasukkannya salah satu atau kombinasi antara makhluk hidup, zat, energi, dan komponen lain ke dalam lingkungan hidup oleh kegiatan manusia sehingga kualitasnya turun sehingga mencapai tingkat tertentu, yang menyebabkan lingkungan hidup tidak dapat berfungsi sesuai dengan peruntukannya. Jadi, dapat disimpulkan bahwa pencemaran air merujuk pada kondisi perairan yang mengandung komponen seperti makhluk hidup atau zat, yang pada kadar tertentu dapat mengganggu keseimbangan ekosistem yang berkembang di dalam kawasan perairan tersebut.</w:t>
       </w:r>
@@ -110,6 +108,26 @@
       <w:r>
         <w:br w:type="page"/>
       </w:r>
+    </w:p>
+    <w:p>
+      <w:pPr>
+        <w:spacing w:before="240"/>
+        <w:jc w:val="both"/>
+        <w:sectPr>
+          <w:headerReference w:type="even" r:id="rId8"/>
+          <w:headerReference w:type="default" r:id="rId9"/>
+          <w:footerReference w:type="even" r:id="rId10"/>
+          <w:footerReference w:type="default" r:id="rId11"/>
+          <w:headerReference w:type="first" r:id="rId12"/>
+          <w:footerReference w:type="first" r:id="rId13"/>
+          <w:pgSz w:w="11906" w:h="16838"/>
+          <w:pgMar w:top="2835" w:right="1418" w:bottom="1418" w:left="2155" w:header="851" w:footer="709" w:gutter="0"/>
+          <w:pgNumType w:start="7"/>
+          <w:cols w:space="708"/>
+          <w:titlePg/>
+          <w:docGrid w:linePitch="360"/>
+        </w:sectPr>
+      </w:pPr>
     </w:p>
     <w:p>
       <w:pPr>
@@ -325,6 +343,7 @@
         <w:jc w:val="both"/>
       </w:pPr>
       <w:r>
+        <w:lastRenderedPageBreak/>
         <w:t>kelas C atau sedang, dengan skor antara -11 hingga -30, menunjukkan bahwa air yang diukur berada dalam kondisi tercemar dengan tingkat sedang; dan</w:t>
       </w:r>
     </w:p>
@@ -338,7 +357,6 @@
         <w:jc w:val="both"/>
       </w:pPr>
       <w:r>
-        <w:lastRenderedPageBreak/>
         <w:t>kelas D atau buruk, dengan skor melebihi -31, menunjukkan bahwa air yang diukur berada dalam kondisi tercemar dengan tingkat berat.</w:t>
       </w:r>
     </w:p>
@@ -386,7 +404,21 @@
           <w:b w:val="0"/>
           <w:bCs w:val="0"/>
         </w:rPr>
-        <w:t xml:space="preserve"> (Sumber: Kepmen Lingkungan Hidup Nomor 115 Tahun 2003)</w:t>
+        <w:t xml:space="preserve"> (Sumber: Kep</w:t>
+      </w:r>
+      <w:r>
+        <w:rPr>
+          <w:b w:val="0"/>
+          <w:bCs w:val="0"/>
+        </w:rPr>
+        <w:t>utusan Menteri</w:t>
+      </w:r>
+      <w:r>
+        <w:rPr>
+          <w:b w:val="0"/>
+          <w:bCs w:val="0"/>
+        </w:rPr>
+        <w:t xml:space="preserve"> Lingkungan Hidup Nomor 115 Tahun 2003)</w:t>
       </w:r>
     </w:p>
     <w:tbl>
@@ -1007,9 +1039,8 @@
       <w:r>
         <w:rPr>
           <w:noProof/>
-          <w:lang w:val="en-US" w:bidi="ar-SA"/>
-        </w:rPr>
-        <w:lastRenderedPageBreak/>
+          <w:lang w:val="en-US"/>
+        </w:rPr>
         <w:drawing>
           <wp:inline distT="0" distB="0" distL="0" distR="0" wp14:anchorId="72EA055A" wp14:editId="16DC4A14">
             <wp:extent cx="2629754" cy="1698782"/>
@@ -1026,7 +1057,7 @@
                     <pic:cNvPicPr/>
                   </pic:nvPicPr>
                   <pic:blipFill>
-                    <a:blip r:embed="rId8">
+                    <a:blip r:embed="rId14">
                       <a:extLst>
                         <a:ext uri="{28A0092B-C50C-407E-A947-70E740481C1C}">
                           <a14:useLocalDpi xmlns:a14="http://schemas.microsoft.com/office/drawing/2010/main" val="0"/>
@@ -1170,7 +1201,7 @@
       <w:r>
         <w:rPr>
           <w:noProof/>
-          <w:lang w:val="en-US" w:bidi="ar-SA"/>
+          <w:lang w:val="en-US"/>
         </w:rPr>
         <w:drawing>
           <wp:inline distT="0" distB="0" distL="0" distR="0" wp14:anchorId="1B2DC8D7" wp14:editId="16026648">
@@ -1190,7 +1221,7 @@
                     </pic:cNvPicPr>
                   </pic:nvPicPr>
                   <pic:blipFill>
-                    <a:blip r:embed="rId9" cstate="print">
+                    <a:blip r:embed="rId15" cstate="print">
                       <a:extLst>
                         <a:ext uri="{28A0092B-C50C-407E-A947-70E740481C1C}">
                           <a14:useLocalDpi xmlns:a14="http://schemas.microsoft.com/office/drawing/2010/main" val="0"/>
@@ -1246,13 +1277,22 @@
           <w:i/>
           <w:iCs w:val="0"/>
         </w:rPr>
-        <w:t>artificial neural networks</w:t>
-      </w:r>
-      <w:r>
-        <w:t xml:space="preserve"> </w:t>
-      </w:r>
-      <w:r>
-        <w:t>(Sumber: Jain et al., 1996)</w:t>
+        <w:t>artificial neural network</w:t>
+      </w:r>
+      <w:r>
+        <w:br/>
+      </w:r>
+      <w:r>
+        <w:t xml:space="preserve">(Sumber: Jain </w:t>
+      </w:r>
+      <w:r>
+        <w:rPr>
+          <w:i/>
+        </w:rPr>
+        <w:t>et al.</w:t>
+      </w:r>
+      <w:r>
+        <w:t>, 1996)</w:t>
       </w:r>
     </w:p>
     <w:p>
@@ -2107,7 +2147,7 @@
       <w:r>
         <w:rPr>
           <w:noProof/>
-          <w:lang w:val="en-US" w:bidi="ar-SA"/>
+          <w:lang w:val="en-US"/>
         </w:rPr>
         <w:drawing>
           <wp:inline distT="0" distB="0" distL="0" distR="0" wp14:anchorId="1C12A8D3" wp14:editId="12E36C0A">
@@ -2127,7 +2167,7 @@
                     </pic:cNvPicPr>
                   </pic:nvPicPr>
                   <pic:blipFill>
-                    <a:blip r:embed="rId10">
+                    <a:blip r:embed="rId16">
                       <a:extLst>
                         <a:ext uri="{28A0092B-C50C-407E-A947-70E740481C1C}">
                           <a14:useLocalDpi xmlns:a14="http://schemas.microsoft.com/office/drawing/2010/main" val="0"/>
@@ -3590,11 +3630,10 @@
     <w:p>
       <w:pPr>
         <w:sectPr>
-          <w:headerReference w:type="default" r:id="rId11"/>
-          <w:headerReference w:type="first" r:id="rId12"/>
+          <w:headerReference w:type="first" r:id="rId17"/>
           <w:pgSz w:w="11906" w:h="16838"/>
           <w:pgMar w:top="1701" w:right="1418" w:bottom="1418" w:left="2155" w:header="851" w:footer="709" w:gutter="0"/>
-          <w:pgNumType w:start="7"/>
+          <w:pgNumType w:start="8"/>
           <w:cols w:space="708"/>
           <w:titlePg/>
           <w:docGrid w:linePitch="360"/>
@@ -3814,7 +3853,7 @@
     </w:tbl>
     <w:p/>
     <w:sectPr>
-      <w:headerReference w:type="first" r:id="rId13"/>
+      <w:headerReference w:type="first" r:id="rId18"/>
       <w:pgSz w:w="11906" w:h="16838"/>
       <w:pgMar w:top="1701" w:right="1418" w:bottom="1418" w:left="2155" w:header="850" w:footer="709" w:gutter="0"/>
       <w:cols w:space="708"/>
@@ -3826,7 +3865,7 @@
 </file>
 
 <file path=word/endnotes.xml><?xml version="1.0" encoding="utf-8"?>
-<w:endnotes xmlns:wpc="http://schemas.microsoft.com/office/word/2010/wordprocessingCanvas" xmlns:mo="http://schemas.microsoft.com/office/mac/office/2008/main" xmlns:mc="http://schemas.openxmlformats.org/markup-compatibility/2006" xmlns:mv="urn:schemas-microsoft-com:mac:vml" xmlns:o="urn:schemas-microsoft-com:office:office" xmlns:r="http://schemas.openxmlformats.org/officeDocument/2006/relationships" xmlns:m="http://schemas.openxmlformats.org/officeDocument/2006/math" xmlns:v="urn:schemas-microsoft-com:vml" xmlns:wp14="http://schemas.microsoft.com/office/word/2010/wordprocessingDrawing" xmlns:wp="http://schemas.openxmlformats.org/drawingml/2006/wordprocessingDrawing" xmlns:w10="urn:schemas-microsoft-com:office:word" xmlns:w="http://schemas.openxmlformats.org/wordprocessingml/2006/main" xmlns:w14="http://schemas.microsoft.com/office/word/2010/wordml" xmlns:w15="http://schemas.microsoft.com/office/word/2012/wordml" xmlns:wpg="http://schemas.microsoft.com/office/word/2010/wordprocessingGroup" xmlns:wpi="http://schemas.microsoft.com/office/word/2010/wordprocessingInk" xmlns:wne="http://schemas.microsoft.com/office/word/2006/wordml" xmlns:wps="http://schemas.microsoft.com/office/word/2010/wordprocessingShape" mc:Ignorable="w14 w15 wp14">
+<w:endnotes xmlns:wpc="http://schemas.microsoft.com/office/word/2010/wordprocessingCanvas" xmlns:mc="http://schemas.openxmlformats.org/markup-compatibility/2006" xmlns:o="urn:schemas-microsoft-com:office:office" xmlns:r="http://schemas.openxmlformats.org/officeDocument/2006/relationships" xmlns:m="http://schemas.openxmlformats.org/officeDocument/2006/math" xmlns:v="urn:schemas-microsoft-com:vml" xmlns:wp14="http://schemas.microsoft.com/office/word/2010/wordprocessingDrawing" xmlns:wp="http://schemas.openxmlformats.org/drawingml/2006/wordprocessingDrawing" xmlns:w10="urn:schemas-microsoft-com:office:word" xmlns:w="http://schemas.openxmlformats.org/wordprocessingml/2006/main" xmlns:w14="http://schemas.microsoft.com/office/word/2010/wordml" xmlns:w15="http://schemas.microsoft.com/office/word/2012/wordml" xmlns:wpg="http://schemas.microsoft.com/office/word/2010/wordprocessingGroup" xmlns:wpi="http://schemas.microsoft.com/office/word/2010/wordprocessingInk" xmlns:wne="http://schemas.microsoft.com/office/word/2006/wordml" xmlns:wps="http://schemas.microsoft.com/office/word/2010/wordprocessingShape" mc:Ignorable="w14 w15 wp14">
   <w:endnote w:type="separator" w:id="-1">
     <w:p>
       <w:pPr>
@@ -3850,8 +3889,38 @@
 </w:endnotes>
 </file>
 
+<file path=word/footer1.xml><?xml version="1.0" encoding="utf-8"?>
+<w:ftr xmlns:wpc="http://schemas.microsoft.com/office/word/2010/wordprocessingCanvas" xmlns:mc="http://schemas.openxmlformats.org/markup-compatibility/2006" xmlns:o="urn:schemas-microsoft-com:office:office" xmlns:r="http://schemas.openxmlformats.org/officeDocument/2006/relationships" xmlns:m="http://schemas.openxmlformats.org/officeDocument/2006/math" xmlns:v="urn:schemas-microsoft-com:vml" xmlns:wp14="http://schemas.microsoft.com/office/word/2010/wordprocessingDrawing" xmlns:wp="http://schemas.openxmlformats.org/drawingml/2006/wordprocessingDrawing" xmlns:w10="urn:schemas-microsoft-com:office:word" xmlns:w="http://schemas.openxmlformats.org/wordprocessingml/2006/main" xmlns:w14="http://schemas.microsoft.com/office/word/2010/wordml" xmlns:w15="http://schemas.microsoft.com/office/word/2012/wordml" xmlns:wpg="http://schemas.microsoft.com/office/word/2010/wordprocessingGroup" xmlns:wpi="http://schemas.microsoft.com/office/word/2010/wordprocessingInk" xmlns:wne="http://schemas.microsoft.com/office/word/2006/wordml" xmlns:wps="http://schemas.microsoft.com/office/word/2010/wordprocessingShape" mc:Ignorable="w14 w15 wp14">
+  <w:p>
+    <w:pPr>
+      <w:pStyle w:val="Footer"/>
+    </w:pPr>
+  </w:p>
+</w:ftr>
+</file>
+
+<file path=word/footer2.xml><?xml version="1.0" encoding="utf-8"?>
+<w:ftr xmlns:wpc="http://schemas.microsoft.com/office/word/2010/wordprocessingCanvas" xmlns:mc="http://schemas.openxmlformats.org/markup-compatibility/2006" xmlns:o="urn:schemas-microsoft-com:office:office" xmlns:r="http://schemas.openxmlformats.org/officeDocument/2006/relationships" xmlns:m="http://schemas.openxmlformats.org/officeDocument/2006/math" xmlns:v="urn:schemas-microsoft-com:vml" xmlns:wp14="http://schemas.microsoft.com/office/word/2010/wordprocessingDrawing" xmlns:wp="http://schemas.openxmlformats.org/drawingml/2006/wordprocessingDrawing" xmlns:w10="urn:schemas-microsoft-com:office:word" xmlns:w="http://schemas.openxmlformats.org/wordprocessingml/2006/main" xmlns:w14="http://schemas.microsoft.com/office/word/2010/wordml" xmlns:w15="http://schemas.microsoft.com/office/word/2012/wordml" xmlns:wpg="http://schemas.microsoft.com/office/word/2010/wordprocessingGroup" xmlns:wpi="http://schemas.microsoft.com/office/word/2010/wordprocessingInk" xmlns:wne="http://schemas.microsoft.com/office/word/2006/wordml" xmlns:wps="http://schemas.microsoft.com/office/word/2010/wordprocessingShape" mc:Ignorable="w14 w15 wp14">
+  <w:p>
+    <w:pPr>
+      <w:pStyle w:val="Footer"/>
+    </w:pPr>
+  </w:p>
+</w:ftr>
+</file>
+
+<file path=word/footer3.xml><?xml version="1.0" encoding="utf-8"?>
+<w:ftr xmlns:wpc="http://schemas.microsoft.com/office/word/2010/wordprocessingCanvas" xmlns:mc="http://schemas.openxmlformats.org/markup-compatibility/2006" xmlns:o="urn:schemas-microsoft-com:office:office" xmlns:r="http://schemas.openxmlformats.org/officeDocument/2006/relationships" xmlns:m="http://schemas.openxmlformats.org/officeDocument/2006/math" xmlns:v="urn:schemas-microsoft-com:vml" xmlns:wp14="http://schemas.microsoft.com/office/word/2010/wordprocessingDrawing" xmlns:wp="http://schemas.openxmlformats.org/drawingml/2006/wordprocessingDrawing" xmlns:w10="urn:schemas-microsoft-com:office:word" xmlns:w="http://schemas.openxmlformats.org/wordprocessingml/2006/main" xmlns:w14="http://schemas.microsoft.com/office/word/2010/wordml" xmlns:w15="http://schemas.microsoft.com/office/word/2012/wordml" xmlns:wpg="http://schemas.microsoft.com/office/word/2010/wordprocessingGroup" xmlns:wpi="http://schemas.microsoft.com/office/word/2010/wordprocessingInk" xmlns:wne="http://schemas.microsoft.com/office/word/2006/wordml" xmlns:wps="http://schemas.microsoft.com/office/word/2010/wordprocessingShape" mc:Ignorable="w14 w15 wp14">
+  <w:p>
+    <w:pPr>
+      <w:pStyle w:val="Footer"/>
+    </w:pPr>
+  </w:p>
+</w:ftr>
+</file>
+
 <file path=word/footnotes.xml><?xml version="1.0" encoding="utf-8"?>
-<w:footnotes xmlns:wpc="http://schemas.microsoft.com/office/word/2010/wordprocessingCanvas" xmlns:mo="http://schemas.microsoft.com/office/mac/office/2008/main" xmlns:mc="http://schemas.openxmlformats.org/markup-compatibility/2006" xmlns:mv="urn:schemas-microsoft-com:mac:vml" xmlns:o="urn:schemas-microsoft-com:office:office" xmlns:r="http://schemas.openxmlformats.org/officeDocument/2006/relationships" xmlns:m="http://schemas.openxmlformats.org/officeDocument/2006/math" xmlns:v="urn:schemas-microsoft-com:vml" xmlns:wp14="http://schemas.microsoft.com/office/word/2010/wordprocessingDrawing" xmlns:wp="http://schemas.openxmlformats.org/drawingml/2006/wordprocessingDrawing" xmlns:w10="urn:schemas-microsoft-com:office:word" xmlns:w="http://schemas.openxmlformats.org/wordprocessingml/2006/main" xmlns:w14="http://schemas.microsoft.com/office/word/2010/wordml" xmlns:w15="http://schemas.microsoft.com/office/word/2012/wordml" xmlns:wpg="http://schemas.microsoft.com/office/word/2010/wordprocessingGroup" xmlns:wpi="http://schemas.microsoft.com/office/word/2010/wordprocessingInk" xmlns:wne="http://schemas.microsoft.com/office/word/2006/wordml" xmlns:wps="http://schemas.microsoft.com/office/word/2010/wordprocessingShape" mc:Ignorable="w14 w15 wp14">
+<w:footnotes xmlns:wpc="http://schemas.microsoft.com/office/word/2010/wordprocessingCanvas" xmlns:mc="http://schemas.openxmlformats.org/markup-compatibility/2006" xmlns:o="urn:schemas-microsoft-com:office:office" xmlns:r="http://schemas.openxmlformats.org/officeDocument/2006/relationships" xmlns:m="http://schemas.openxmlformats.org/officeDocument/2006/math" xmlns:v="urn:schemas-microsoft-com:vml" xmlns:wp14="http://schemas.microsoft.com/office/word/2010/wordprocessingDrawing" xmlns:wp="http://schemas.openxmlformats.org/drawingml/2006/wordprocessingDrawing" xmlns:w10="urn:schemas-microsoft-com:office:word" xmlns:w="http://schemas.openxmlformats.org/wordprocessingml/2006/main" xmlns:w14="http://schemas.microsoft.com/office/word/2010/wordml" xmlns:w15="http://schemas.microsoft.com/office/word/2012/wordml" xmlns:wpg="http://schemas.microsoft.com/office/word/2010/wordprocessingGroup" xmlns:wpi="http://schemas.microsoft.com/office/word/2010/wordprocessingInk" xmlns:wne="http://schemas.microsoft.com/office/word/2006/wordml" xmlns:wps="http://schemas.microsoft.com/office/word/2010/wordprocessingShape" mc:Ignorable="w14 w15 wp14">
   <w:footnote w:type="separator" w:id="-1">
     <w:p>
       <w:pPr>
@@ -3876,7 +3945,17 @@
 </file>
 
 <file path=word/header1.xml><?xml version="1.0" encoding="utf-8"?>
-<w:hdr xmlns:wpc="http://schemas.microsoft.com/office/word/2010/wordprocessingCanvas" xmlns:mo="http://schemas.microsoft.com/office/mac/office/2008/main" xmlns:mc="http://schemas.openxmlformats.org/markup-compatibility/2006" xmlns:mv="urn:schemas-microsoft-com:mac:vml" xmlns:o="urn:schemas-microsoft-com:office:office" xmlns:r="http://schemas.openxmlformats.org/officeDocument/2006/relationships" xmlns:m="http://schemas.openxmlformats.org/officeDocument/2006/math" xmlns:v="urn:schemas-microsoft-com:vml" xmlns:wp14="http://schemas.microsoft.com/office/word/2010/wordprocessingDrawing" xmlns:wp="http://schemas.openxmlformats.org/drawingml/2006/wordprocessingDrawing" xmlns:w10="urn:schemas-microsoft-com:office:word" xmlns:w="http://schemas.openxmlformats.org/wordprocessingml/2006/main" xmlns:w14="http://schemas.microsoft.com/office/word/2010/wordml" xmlns:w15="http://schemas.microsoft.com/office/word/2012/wordml" xmlns:wpg="http://schemas.microsoft.com/office/word/2010/wordprocessingGroup" xmlns:wpi="http://schemas.microsoft.com/office/word/2010/wordprocessingInk" xmlns:wne="http://schemas.microsoft.com/office/word/2006/wordml" xmlns:wps="http://schemas.microsoft.com/office/word/2010/wordprocessingShape" mc:Ignorable="w14 w15 wp14">
+<w:hdr xmlns:wpc="http://schemas.microsoft.com/office/word/2010/wordprocessingCanvas" xmlns:mc="http://schemas.openxmlformats.org/markup-compatibility/2006" xmlns:o="urn:schemas-microsoft-com:office:office" xmlns:r="http://schemas.openxmlformats.org/officeDocument/2006/relationships" xmlns:m="http://schemas.openxmlformats.org/officeDocument/2006/math" xmlns:v="urn:schemas-microsoft-com:vml" xmlns:wp14="http://schemas.microsoft.com/office/word/2010/wordprocessingDrawing" xmlns:wp="http://schemas.openxmlformats.org/drawingml/2006/wordprocessingDrawing" xmlns:w10="urn:schemas-microsoft-com:office:word" xmlns:w="http://schemas.openxmlformats.org/wordprocessingml/2006/main" xmlns:w14="http://schemas.microsoft.com/office/word/2010/wordml" xmlns:w15="http://schemas.microsoft.com/office/word/2012/wordml" xmlns:wpg="http://schemas.microsoft.com/office/word/2010/wordprocessingGroup" xmlns:wpi="http://schemas.microsoft.com/office/word/2010/wordprocessingInk" xmlns:wne="http://schemas.microsoft.com/office/word/2006/wordml" xmlns:wps="http://schemas.microsoft.com/office/word/2010/wordprocessingShape" mc:Ignorable="w14 w15 wp14">
+  <w:p>
+    <w:pPr>
+      <w:pStyle w:val="Header"/>
+    </w:pPr>
+  </w:p>
+</w:hdr>
+</file>
+
+<file path=word/header2.xml><?xml version="1.0" encoding="utf-8"?>
+<w:hdr xmlns:wpc="http://schemas.microsoft.com/office/word/2010/wordprocessingCanvas" xmlns:mc="http://schemas.openxmlformats.org/markup-compatibility/2006" xmlns:o="urn:schemas-microsoft-com:office:office" xmlns:r="http://schemas.openxmlformats.org/officeDocument/2006/relationships" xmlns:m="http://schemas.openxmlformats.org/officeDocument/2006/math" xmlns:v="urn:schemas-microsoft-com:vml" xmlns:wp14="http://schemas.microsoft.com/office/word/2010/wordprocessingDrawing" xmlns:wp="http://schemas.openxmlformats.org/drawingml/2006/wordprocessingDrawing" xmlns:w10="urn:schemas-microsoft-com:office:word" xmlns:w="http://schemas.openxmlformats.org/wordprocessingml/2006/main" xmlns:w14="http://schemas.microsoft.com/office/word/2010/wordml" xmlns:w15="http://schemas.microsoft.com/office/word/2012/wordml" xmlns:wpg="http://schemas.microsoft.com/office/word/2010/wordprocessingGroup" xmlns:wpi="http://schemas.microsoft.com/office/word/2010/wordprocessingInk" xmlns:wne="http://schemas.microsoft.com/office/word/2006/wordml" xmlns:wps="http://schemas.microsoft.com/office/word/2010/wordprocessingShape" mc:Ignorable="w14 w15 wp14">
   <w:sdt>
     <w:sdtPr>
       <w:id w:val="907118966"/>
@@ -3909,7 +3988,7 @@
           <w:rPr>
             <w:noProof/>
           </w:rPr>
-          <w:t>8</w:t>
+          <w:t>14</w:t>
         </w:r>
         <w:r>
           <w:rPr>
@@ -3923,37 +4002,81 @@
 </w:hdr>
 </file>
 
-<file path=word/header2.xml><?xml version="1.0" encoding="utf-8"?>
-<w:hdr xmlns:wpc="http://schemas.microsoft.com/office/word/2010/wordprocessingCanvas" xmlns:mo="http://schemas.microsoft.com/office/mac/office/2008/main" xmlns:mc="http://schemas.openxmlformats.org/markup-compatibility/2006" xmlns:mv="urn:schemas-microsoft-com:mac:vml" xmlns:o="urn:schemas-microsoft-com:office:office" xmlns:r="http://schemas.openxmlformats.org/officeDocument/2006/relationships" xmlns:m="http://schemas.openxmlformats.org/officeDocument/2006/math" xmlns:v="urn:schemas-microsoft-com:vml" xmlns:wp14="http://schemas.microsoft.com/office/word/2010/wordprocessingDrawing" xmlns:wp="http://schemas.openxmlformats.org/drawingml/2006/wordprocessingDrawing" xmlns:w10="urn:schemas-microsoft-com:office:word" xmlns:w="http://schemas.openxmlformats.org/wordprocessingml/2006/main" xmlns:w14="http://schemas.microsoft.com/office/word/2010/wordml" xmlns:w15="http://schemas.microsoft.com/office/word/2012/wordml" xmlns:wpg="http://schemas.microsoft.com/office/word/2010/wordprocessingGroup" xmlns:wpi="http://schemas.microsoft.com/office/word/2010/wordprocessingInk" xmlns:wne="http://schemas.microsoft.com/office/word/2006/wordml" xmlns:wps="http://schemas.microsoft.com/office/word/2010/wordprocessingShape" mc:Ignorable="w14 w15 wp14">
+<file path=word/header3.xml><?xml version="1.0" encoding="utf-8"?>
+<w:hdr xmlns:wpc="http://schemas.microsoft.com/office/word/2010/wordprocessingCanvas" xmlns:mc="http://schemas.openxmlformats.org/markup-compatibility/2006" xmlns:o="urn:schemas-microsoft-com:office:office" xmlns:r="http://schemas.openxmlformats.org/officeDocument/2006/relationships" xmlns:m="http://schemas.openxmlformats.org/officeDocument/2006/math" xmlns:v="urn:schemas-microsoft-com:vml" xmlns:wp14="http://schemas.microsoft.com/office/word/2010/wordprocessingDrawing" xmlns:wp="http://schemas.openxmlformats.org/drawingml/2006/wordprocessingDrawing" xmlns:w10="urn:schemas-microsoft-com:office:word" xmlns:w="http://schemas.openxmlformats.org/wordprocessingml/2006/main" xmlns:w14="http://schemas.microsoft.com/office/word/2010/wordml" xmlns:w15="http://schemas.microsoft.com/office/word/2012/wordml" xmlns:wpg="http://schemas.microsoft.com/office/word/2010/wordprocessingGroup" xmlns:wpi="http://schemas.microsoft.com/office/word/2010/wordprocessingInk" xmlns:wne="http://schemas.microsoft.com/office/word/2006/wordml" xmlns:wps="http://schemas.microsoft.com/office/word/2010/wordprocessingShape" mc:Ignorable="w14 w15 wp14">
   <w:p>
     <w:pPr>
       <w:pStyle w:val="Header"/>
       <w:jc w:val="right"/>
     </w:pPr>
-    <w:r>
-      <w:fldChar w:fldCharType="begin"/>
-    </w:r>
-    <w:r>
-      <w:instrText xml:space="preserve"> PAGE  \* Arabic  \* MERGEFORMAT </w:instrText>
-    </w:r>
-    <w:r>
-      <w:fldChar w:fldCharType="separate"/>
-    </w:r>
-    <w:r>
-      <w:rPr>
-        <w:noProof/>
-      </w:rPr>
-      <w:t>7</w:t>
-    </w:r>
-    <w:r>
-      <w:fldChar w:fldCharType="end"/>
-    </w:r>
+  </w:p>
+  <w:p>
+    <w:pPr>
+      <w:pStyle w:val="Header"/>
+      <w:jc w:val="right"/>
+    </w:pPr>
   </w:p>
 </w:hdr>
 </file>
 
-<file path=word/header3.xml><?xml version="1.0" encoding="utf-8"?>
-<w:hdr xmlns:wpc="http://schemas.microsoft.com/office/word/2010/wordprocessingCanvas" xmlns:mo="http://schemas.microsoft.com/office/mac/office/2008/main" xmlns:mc="http://schemas.openxmlformats.org/markup-compatibility/2006" xmlns:mv="urn:schemas-microsoft-com:mac:vml" xmlns:o="urn:schemas-microsoft-com:office:office" xmlns:r="http://schemas.openxmlformats.org/officeDocument/2006/relationships" xmlns:m="http://schemas.openxmlformats.org/officeDocument/2006/math" xmlns:v="urn:schemas-microsoft-com:vml" xmlns:wp14="http://schemas.microsoft.com/office/word/2010/wordprocessingDrawing" xmlns:wp="http://schemas.openxmlformats.org/drawingml/2006/wordprocessingDrawing" xmlns:w10="urn:schemas-microsoft-com:office:word" xmlns:w="http://schemas.openxmlformats.org/wordprocessingml/2006/main" xmlns:w14="http://schemas.microsoft.com/office/word/2010/wordml" xmlns:w15="http://schemas.microsoft.com/office/word/2012/wordml" xmlns:wpg="http://schemas.microsoft.com/office/word/2010/wordprocessingGroup" xmlns:wpi="http://schemas.microsoft.com/office/word/2010/wordprocessingInk" xmlns:wne="http://schemas.microsoft.com/office/word/2006/wordml" xmlns:wps="http://schemas.microsoft.com/office/word/2010/wordprocessingShape" mc:Ignorable="w14 w15 wp14">
+<file path=word/header4.xml><?xml version="1.0" encoding="utf-8"?>
+<w:hdr xmlns:wpc="http://schemas.microsoft.com/office/word/2010/wordprocessingCanvas" xmlns:mc="http://schemas.openxmlformats.org/markup-compatibility/2006" xmlns:o="urn:schemas-microsoft-com:office:office" xmlns:r="http://schemas.openxmlformats.org/officeDocument/2006/relationships" xmlns:m="http://schemas.openxmlformats.org/officeDocument/2006/math" xmlns:v="urn:schemas-microsoft-com:vml" xmlns:wp14="http://schemas.microsoft.com/office/word/2010/wordprocessingDrawing" xmlns:wp="http://schemas.openxmlformats.org/drawingml/2006/wordprocessingDrawing" xmlns:w10="urn:schemas-microsoft-com:office:word" xmlns:w="http://schemas.openxmlformats.org/wordprocessingml/2006/main" xmlns:w14="http://schemas.microsoft.com/office/word/2010/wordml" xmlns:w15="http://schemas.microsoft.com/office/word/2012/wordml" xmlns:wpg="http://schemas.microsoft.com/office/word/2010/wordprocessingGroup" xmlns:wpi="http://schemas.microsoft.com/office/word/2010/wordprocessingInk" xmlns:wne="http://schemas.microsoft.com/office/word/2006/wordml" xmlns:wps="http://schemas.microsoft.com/office/word/2010/wordprocessingShape" mc:Ignorable="w14 w15 wp14">
+  <w:sdt>
+    <w:sdtPr>
+      <w:id w:val="-1328202998"/>
+      <w:docPartObj>
+        <w:docPartGallery w:val="Page Numbers (Top of Page)"/>
+        <w:docPartUnique/>
+      </w:docPartObj>
+    </w:sdtPr>
+    <w:sdtEndPr>
+      <w:rPr>
+        <w:noProof/>
+      </w:rPr>
+    </w:sdtEndPr>
+    <w:sdtContent>
+      <w:p>
+        <w:pPr>
+          <w:pStyle w:val="Header"/>
+          <w:jc w:val="right"/>
+        </w:pPr>
+        <w:r>
+          <w:fldChar w:fldCharType="begin"/>
+        </w:r>
+        <w:r>
+          <w:instrText xml:space="preserve"> PAGE   \* MERGEFORMAT </w:instrText>
+        </w:r>
+        <w:r>
+          <w:fldChar w:fldCharType="separate"/>
+        </w:r>
+        <w:r>
+          <w:rPr>
+            <w:noProof/>
+          </w:rPr>
+          <w:t>8</w:t>
+        </w:r>
+        <w:r>
+          <w:rPr>
+            <w:noProof/>
+          </w:rPr>
+          <w:fldChar w:fldCharType="end"/>
+        </w:r>
+      </w:p>
+      <w:bookmarkStart w:id="0" w:name="_GoBack" w:displacedByCustomXml="next"/>
+      <w:bookmarkEnd w:id="0" w:displacedByCustomXml="next"/>
+    </w:sdtContent>
+  </w:sdt>
+  <w:p>
+    <w:pPr>
+      <w:pStyle w:val="Header"/>
+      <w:jc w:val="right"/>
+    </w:pPr>
+  </w:p>
+</w:hdr>
+</file>
+
+<file path=word/header5.xml><?xml version="1.0" encoding="utf-8"?>
+<w:hdr xmlns:wpc="http://schemas.microsoft.com/office/word/2010/wordprocessingCanvas" xmlns:mc="http://schemas.openxmlformats.org/markup-compatibility/2006" xmlns:o="urn:schemas-microsoft-com:office:office" xmlns:r="http://schemas.openxmlformats.org/officeDocument/2006/relationships" xmlns:m="http://schemas.openxmlformats.org/officeDocument/2006/math" xmlns:v="urn:schemas-microsoft-com:vml" xmlns:wp14="http://schemas.microsoft.com/office/word/2010/wordprocessingDrawing" xmlns:wp="http://schemas.openxmlformats.org/drawingml/2006/wordprocessingDrawing" xmlns:w10="urn:schemas-microsoft-com:office:word" xmlns:w="http://schemas.openxmlformats.org/wordprocessingml/2006/main" xmlns:w14="http://schemas.microsoft.com/office/word/2010/wordml" xmlns:w15="http://schemas.microsoft.com/office/word/2012/wordml" xmlns:wpg="http://schemas.microsoft.com/office/word/2010/wordprocessingGroup" xmlns:wpi="http://schemas.microsoft.com/office/word/2010/wordprocessingInk" xmlns:wne="http://schemas.microsoft.com/office/word/2006/wordml" xmlns:wps="http://schemas.microsoft.com/office/word/2010/wordprocessingShape" mc:Ignorable="w14 w15 wp14">
   <w:p>
     <w:pPr>
       <w:pStyle w:val="Header"/>
@@ -3982,8 +4105,8 @@
 </file>
 
 <file path=word/numbering.xml><?xml version="1.0" encoding="utf-8"?>
-<w:numbering xmlns:wpc="http://schemas.microsoft.com/office/word/2010/wordprocessingCanvas" xmlns:mo="http://schemas.microsoft.com/office/mac/office/2008/main" xmlns:mc="http://schemas.openxmlformats.org/markup-compatibility/2006" xmlns:mv="urn:schemas-microsoft-com:mac:vml" xmlns:o="urn:schemas-microsoft-com:office:office" xmlns:r="http://schemas.openxmlformats.org/officeDocument/2006/relationships" xmlns:m="http://schemas.openxmlformats.org/officeDocument/2006/math" xmlns:v="urn:schemas-microsoft-com:vml" xmlns:wp14="http://schemas.microsoft.com/office/word/2010/wordprocessingDrawing" xmlns:wp="http://schemas.openxmlformats.org/drawingml/2006/wordprocessingDrawing" xmlns:w10="urn:schemas-microsoft-com:office:word" xmlns:w="http://schemas.openxmlformats.org/wordprocessingml/2006/main" xmlns:w14="http://schemas.microsoft.com/office/word/2010/wordml" xmlns:w15="http://schemas.microsoft.com/office/word/2012/wordml" xmlns:wpg="http://schemas.microsoft.com/office/word/2010/wordprocessingGroup" xmlns:wpi="http://schemas.microsoft.com/office/word/2010/wordprocessingInk" xmlns:wne="http://schemas.microsoft.com/office/word/2006/wordml" xmlns:wps="http://schemas.microsoft.com/office/word/2010/wordprocessingShape" mc:Ignorable="w14 w15 wp14">
-  <w:abstractNum w:abstractNumId="0">
+<w:numbering xmlns:wpc="http://schemas.microsoft.com/office/word/2010/wordprocessingCanvas" xmlns:mc="http://schemas.openxmlformats.org/markup-compatibility/2006" xmlns:o="urn:schemas-microsoft-com:office:office" xmlns:r="http://schemas.openxmlformats.org/officeDocument/2006/relationships" xmlns:m="http://schemas.openxmlformats.org/officeDocument/2006/math" xmlns:v="urn:schemas-microsoft-com:vml" xmlns:wp14="http://schemas.microsoft.com/office/word/2010/wordprocessingDrawing" xmlns:wp="http://schemas.openxmlformats.org/drawingml/2006/wordprocessingDrawing" xmlns:w10="urn:schemas-microsoft-com:office:word" xmlns:w="http://schemas.openxmlformats.org/wordprocessingml/2006/main" xmlns:w14="http://schemas.microsoft.com/office/word/2010/wordml" xmlns:w15="http://schemas.microsoft.com/office/word/2012/wordml" xmlns:wpg="http://schemas.microsoft.com/office/word/2010/wordprocessingGroup" xmlns:wpi="http://schemas.microsoft.com/office/word/2010/wordprocessingInk" xmlns:wne="http://schemas.microsoft.com/office/word/2006/wordml" xmlns:wps="http://schemas.microsoft.com/office/word/2010/wordprocessingShape" mc:Ignorable="w14 w15 wp14">
+  <w:abstractNum w:abstractNumId="0" w15:restartNumberingAfterBreak="0">
     <w:nsid w:val="03080B72"/>
     <w:multiLevelType w:val="hybridMultilevel"/>
     <w:tmpl w:val="16FC21DC"/>
@@ -4072,7 +4195,7 @@
       </w:pPr>
     </w:lvl>
   </w:abstractNum>
-  <w:abstractNum w:abstractNumId="1">
+  <w:abstractNum w:abstractNumId="1" w15:restartNumberingAfterBreak="0">
     <w:nsid w:val="06192A1C"/>
     <w:multiLevelType w:val="multilevel"/>
     <w:tmpl w:val="B2888B4A"/>
@@ -4191,7 +4314,7 @@
       </w:rPr>
     </w:lvl>
   </w:abstractNum>
-  <w:abstractNum w:abstractNumId="2">
+  <w:abstractNum w:abstractNumId="2" w15:restartNumberingAfterBreak="0">
     <w:nsid w:val="08F554CD"/>
     <w:multiLevelType w:val="hybridMultilevel"/>
     <w:tmpl w:val="6EEAA688"/>
@@ -4277,7 +4400,7 @@
       </w:pPr>
     </w:lvl>
   </w:abstractNum>
-  <w:abstractNum w:abstractNumId="3">
+  <w:abstractNum w:abstractNumId="3" w15:restartNumberingAfterBreak="0">
     <w:nsid w:val="0A267697"/>
     <w:multiLevelType w:val="hybridMultilevel"/>
     <w:tmpl w:val="AEDE06F8"/>
@@ -4363,7 +4486,7 @@
       </w:pPr>
     </w:lvl>
   </w:abstractNum>
-  <w:abstractNum w:abstractNumId="4">
+  <w:abstractNum w:abstractNumId="4" w15:restartNumberingAfterBreak="0">
     <w:nsid w:val="0BE44A0F"/>
     <w:multiLevelType w:val="hybridMultilevel"/>
     <w:tmpl w:val="243EE4DC"/>
@@ -4452,7 +4575,7 @@
       </w:pPr>
     </w:lvl>
   </w:abstractNum>
-  <w:abstractNum w:abstractNumId="5">
+  <w:abstractNum w:abstractNumId="5" w15:restartNumberingAfterBreak="0">
     <w:nsid w:val="0C1D6E6F"/>
     <w:multiLevelType w:val="hybridMultilevel"/>
     <w:tmpl w:val="4C3E5DAA"/>
@@ -4542,7 +4665,7 @@
       </w:pPr>
     </w:lvl>
   </w:abstractNum>
-  <w:abstractNum w:abstractNumId="6">
+  <w:abstractNum w:abstractNumId="6" w15:restartNumberingAfterBreak="0">
     <w:nsid w:val="141C1D03"/>
     <w:multiLevelType w:val="hybridMultilevel"/>
     <w:tmpl w:val="1F92AB96"/>
@@ -4631,7 +4754,7 @@
       </w:pPr>
     </w:lvl>
   </w:abstractNum>
-  <w:abstractNum w:abstractNumId="7">
+  <w:abstractNum w:abstractNumId="7" w15:restartNumberingAfterBreak="0">
     <w:nsid w:val="18176412"/>
     <w:multiLevelType w:val="hybridMultilevel"/>
     <w:tmpl w:val="EEF4B86C"/>
@@ -4720,7 +4843,7 @@
       </w:pPr>
     </w:lvl>
   </w:abstractNum>
-  <w:abstractNum w:abstractNumId="8">
+  <w:abstractNum w:abstractNumId="8" w15:restartNumberingAfterBreak="0">
     <w:nsid w:val="3C6B123D"/>
     <w:multiLevelType w:val="hybridMultilevel"/>
     <w:tmpl w:val="60F27ABC"/>
@@ -4809,7 +4932,7 @@
       </w:pPr>
     </w:lvl>
   </w:abstractNum>
-  <w:abstractNum w:abstractNumId="9">
+  <w:abstractNum w:abstractNumId="9" w15:restartNumberingAfterBreak="0">
     <w:nsid w:val="3C927196"/>
     <w:multiLevelType w:val="hybridMultilevel"/>
     <w:tmpl w:val="BA386E02"/>
@@ -4898,7 +5021,7 @@
       </w:pPr>
     </w:lvl>
   </w:abstractNum>
-  <w:abstractNum w:abstractNumId="10">
+  <w:abstractNum w:abstractNumId="10" w15:restartNumberingAfterBreak="0">
     <w:nsid w:val="3F806334"/>
     <w:multiLevelType w:val="multilevel"/>
     <w:tmpl w:val="C6D44478"/>
@@ -5018,7 +5141,7 @@
       </w:rPr>
     </w:lvl>
   </w:abstractNum>
-  <w:abstractNum w:abstractNumId="11">
+  <w:abstractNum w:abstractNumId="11" w15:restartNumberingAfterBreak="0">
     <w:nsid w:val="568B562A"/>
     <w:multiLevelType w:val="multilevel"/>
     <w:tmpl w:val="0A6064B6"/>
@@ -5112,7 +5235,7 @@
       </w:pPr>
     </w:lvl>
   </w:abstractNum>
-  <w:abstractNum w:abstractNumId="12">
+  <w:abstractNum w:abstractNumId="12" w15:restartNumberingAfterBreak="0">
     <w:nsid w:val="575A5D92"/>
     <w:multiLevelType w:val="multilevel"/>
     <w:tmpl w:val="400215FE"/>
@@ -5206,7 +5329,7 @@
       </w:pPr>
     </w:lvl>
   </w:abstractNum>
-  <w:abstractNum w:abstractNumId="13">
+  <w:abstractNum w:abstractNumId="13" w15:restartNumberingAfterBreak="0">
     <w:nsid w:val="5BFA5E41"/>
     <w:multiLevelType w:val="hybridMultilevel"/>
     <w:tmpl w:val="B89A67A8"/>
@@ -5295,7 +5418,7 @@
       </w:pPr>
     </w:lvl>
   </w:abstractNum>
-  <w:abstractNum w:abstractNumId="14">
+  <w:abstractNum w:abstractNumId="14" w15:restartNumberingAfterBreak="0">
     <w:nsid w:val="717A24DD"/>
     <w:multiLevelType w:val="hybridMultilevel"/>
     <w:tmpl w:val="2592C8D6"/>
@@ -5384,7 +5507,7 @@
       </w:pPr>
     </w:lvl>
   </w:abstractNum>
-  <w:abstractNum w:abstractNumId="15">
+  <w:abstractNum w:abstractNumId="15" w15:restartNumberingAfterBreak="0">
     <w:nsid w:val="740E07F3"/>
     <w:multiLevelType w:val="hybridMultilevel"/>
     <w:tmpl w:val="572A48C6"/>
@@ -5539,7 +5662,7 @@
       </w:pPr>
     </w:pPrDefault>
   </w:docDefaults>
-  <w:latentStyles w:defLockedState="0" w:defUIPriority="99" w:defSemiHidden="0" w:defUnhideWhenUsed="0" w:defQFormat="0" w:count="380">
+  <w:latentStyles w:defLockedState="0" w:defUIPriority="99" w:defSemiHidden="0" w:defUnhideWhenUsed="0" w:defQFormat="0" w:count="371">
     <w:lsdException w:name="Normal" w:uiPriority="0" w:qFormat="1"/>
     <w:lsdException w:name="heading 1" w:uiPriority="9" w:qFormat="1"/>
     <w:lsdException w:name="heading 2" w:semiHidden="1" w:uiPriority="9" w:unhideWhenUsed="1" w:qFormat="1"/>
@@ -6092,7 +6215,6 @@
       <w:szCs w:val="28"/>
     </w:rPr>
     <w:tblPr>
-      <w:tblInd w:w="0" w:type="dxa"/>
       <w:tblBorders>
         <w:top w:val="single" w:sz="4" w:space="0" w:color="auto"/>
         <w:left w:val="single" w:sz="4" w:space="0" w:color="auto"/>
@@ -6101,12 +6223,6 @@
         <w:insideH w:val="single" w:sz="4" w:space="0" w:color="auto"/>
         <w:insideV w:val="single" w:sz="4" w:space="0" w:color="auto"/>
       </w:tblBorders>
-      <w:tblCellMar>
-        <w:top w:w="0" w:type="dxa"/>
-        <w:left w:w="108" w:type="dxa"/>
-        <w:bottom w:w="0" w:type="dxa"/>
-        <w:right w:w="108" w:type="dxa"/>
-      </w:tblCellMar>
     </w:tblPr>
   </w:style>
   <w:style w:type="character" w:styleId="PlaceholderText">
@@ -6692,7 +6808,7 @@
 </file>
 
 <file path=customXml/itemProps1.xml><?xml version="1.0" encoding="utf-8"?>
-<ds:datastoreItem xmlns:ds="http://schemas.openxmlformats.org/officeDocument/2006/customXml" ds:itemID="{96B5BE02-EB27-DE44-AA49-CE1E6C075D98}">
+<ds:datastoreItem xmlns:ds="http://schemas.openxmlformats.org/officeDocument/2006/customXml" ds:itemID="{D4318D2A-26EB-4FAC-B299-B782E2B7C2BA}">
   <ds:schemaRefs>
     <ds:schemaRef ds:uri="http://schemas.openxmlformats.org/officeDocument/2006/bibliography"/>
   </ds:schemaRefs>

</xml_diff>